<commit_message>
Updated comments and executed
</commit_message>
<xml_diff>
--- a/Test Plan/Test Plan.docx
+++ b/Test Plan/Test Plan.docx
@@ -72,7 +72,23 @@
           <w:sz w:val="52"/>
           <w:szCs w:val="52"/>
         </w:rPr>
-        <w:t>Round Trip Flight Search</w:t>
+        <w:t xml:space="preserve">Round Trip </w:t>
+      </w:r>
+      <w:r>
+        <w:rPr>
+          <w:rFonts w:ascii="Times New Roman" w:hAnsi="Times New Roman"/>
+          <w:sz w:val="52"/>
+          <w:szCs w:val="52"/>
+        </w:rPr>
+        <w:t xml:space="preserve">Flight </w:t>
+      </w:r>
+      <w:r>
+        <w:rPr>
+          <w:rFonts w:ascii="Times New Roman" w:hAnsi="Times New Roman"/>
+          <w:sz w:val="52"/>
+          <w:szCs w:val="52"/>
+        </w:rPr>
+        <w:t>Itinerary</w:t>
       </w:r>
     </w:p>
     <w:p>
@@ -3103,7 +3119,7 @@
           <w:rFonts w:ascii="Times New Roman" w:hAnsi="Times New Roman"/>
           <w:i w:val="0"/>
         </w:rPr>
-        <w:t>Round Trip Flight Search</w:t>
+        <w:t>Round Trip Flight Itinerary</w:t>
       </w:r>
       <w:r>
         <w:rPr>
@@ -3224,6 +3240,12 @@
         <w:rPr>
           <w:rFonts w:ascii="Times New Roman" w:hAnsi="Times New Roman"/>
         </w:rPr>
+        <w:t xml:space="preserve">  </w:t>
+      </w:r>
+      <w:r>
+        <w:rPr>
+          <w:rFonts w:ascii="Times New Roman" w:hAnsi="Times New Roman"/>
+        </w:rPr>
         <w:t>This test plan describes the testing approach</w:t>
       </w:r>
       <w:r>
@@ -3267,7 +3289,19 @@
         <w:rPr>
           <w:rFonts w:ascii="Times New Roman" w:hAnsi="Times New Roman"/>
         </w:rPr>
-        <w:t xml:space="preserve">Testing activities undertaken for project “Round Trip Flight Search” - </w:t>
+        <w:t>Testing activities undertaken for project “</w:t>
+      </w:r>
+      <w:r>
+        <w:rPr>
+          <w:rFonts w:ascii="Times New Roman" w:hAnsi="Times New Roman"/>
+        </w:rPr>
+        <w:t>Round Trip Flight Itinerary</w:t>
+      </w:r>
+      <w:r>
+        <w:rPr>
+          <w:rFonts w:ascii="Times New Roman" w:hAnsi="Times New Roman"/>
+        </w:rPr>
+        <w:t xml:space="preserve">” - </w:t>
       </w:r>
     </w:p>
     <w:p>
@@ -3542,7 +3576,7 @@
           <w:rFonts w:ascii="Times New Roman" w:hAnsi="Times New Roman"/>
           <w:i w:val="0"/>
         </w:rPr>
-        <w:t>Round Trip Flight Search</w:t>
+        <w:t>Round Trip Flight Itinerary</w:t>
       </w:r>
       <w:r>
         <w:rPr>
@@ -4056,7 +4090,7 @@
           <w:rFonts w:ascii="Times New Roman" w:hAnsi="Times New Roman"/>
           <w:i w:val="0"/>
         </w:rPr>
-        <w:t>Round Trip Flight Search</w:t>
+        <w:t>Round Trip Flight Itinerary</w:t>
       </w:r>
       <w:r>
         <w:rPr>
@@ -4151,7 +4185,7 @@
         <w:rPr>
           <w:rFonts w:ascii="Times New Roman" w:hAnsi="Times New Roman"/>
         </w:rPr>
-        <w:t>Round Trip Flight Search</w:t>
+        <w:t>Round Trip Flight Itinerary</w:t>
       </w:r>
       <w:r>
         <w:rPr>
@@ -4970,7 +5004,7 @@
         <w:rPr>
           <w:rFonts w:ascii="Times New Roman" w:hAnsi="Times New Roman"/>
         </w:rPr>
-        <w:t>Round Trip Flight Search</w:t>
+        <w:t>Round Trip Flight Itinerary</w:t>
       </w:r>
       <w:r>
         <w:rPr>
@@ -5289,7 +5323,7 @@
           <v:shape id="_x0000_i1025" type="#_x0000_t75" style="width:77.25pt;height:49.5pt" o:ole="">
             <v:imagedata r:id="rId10" o:title=""/>
           </v:shape>
-          <o:OLEObject Type="Embed" ProgID="Excel.Sheet.12" ShapeID="_x0000_i1025" DrawAspect="Icon" ObjectID="_1562071306" r:id="rId11"/>
+          <o:OLEObject Type="Embed" ProgID="Excel.Sheet.12" ShapeID="_x0000_i1025" DrawAspect="Icon" ObjectID="_1562078101" r:id="rId11"/>
         </w:object>
       </w:r>
     </w:p>
@@ -5360,7 +5394,13 @@
         <w:rPr>
           <w:rFonts w:ascii="Times New Roman" w:hAnsi="Times New Roman"/>
         </w:rPr>
-        <w:t>Round Trip Flight Search”</w:t>
+        <w:t>Round Trip Flight Itinerary</w:t>
+      </w:r>
+      <w:r>
+        <w:rPr>
+          <w:rFonts w:ascii="Times New Roman" w:hAnsi="Times New Roman"/>
+        </w:rPr>
+        <w:t>”</w:t>
       </w:r>
       <w:r>
         <w:rPr>
@@ -6413,7 +6453,15 @@
           <w:i w:val="0"/>
           <w:kern w:val="28"/>
         </w:rPr>
-        <w:t xml:space="preserve">Round Trip Flight Search”       </w:t>
+        <w:t>Round Trip Flight Itinerary</w:t>
+      </w:r>
+      <w:r>
+        <w:rPr>
+          <w:rFonts w:ascii="Times New Roman" w:hAnsi="Times New Roman"/>
+          <w:i w:val="0"/>
+          <w:kern w:val="28"/>
+        </w:rPr>
+        <w:t xml:space="preserve">”       </w:t>
       </w:r>
     </w:p>
     <w:p>
@@ -6665,12 +6713,14 @@
         <w:rPr>
           <w:rFonts w:ascii="Times New Roman" w:hAnsi="Times New Roman"/>
           <w:b/>
+          <w:u w:val="single"/>
         </w:rPr>
       </w:pPr>
       <w:r>
         <w:rPr>
           <w:rFonts w:ascii="Times New Roman" w:hAnsi="Times New Roman"/>
           <w:b/>
+          <w:u w:val="single"/>
         </w:rPr>
         <w:t>Test Report</w:t>
       </w:r>

</xml_diff>